<commit_message>
SRS - Version 1.1.1 - Typing issues
</commit_message>
<xml_diff>
--- a/Phase 1/Chapter 1 - SRS Document/ProjectReport_Runtime Terror_Phase1.docx
+++ b/Phase 1/Chapter 1 - SRS Document/ProjectReport_Runtime Terror_Phase1.docx
@@ -259,6 +259,7 @@
                 <w:dataBinding w:prefixMappings="xmlns:ns0='http://schemas.openxmlformats.org/package/2006/metadata/core-properties' xmlns:ns1='http://purl.org/dc/elements/1.1/'" w:xpath="/ns0:coreProperties[1]/ns1:title[1]" w:storeItemID="{6C3C8BC8-F283-45AE-878A-BAB7291924A1}"/>
                 <w:text/>
               </w:sdtPr>
+              <w:sdtEndPr/>
               <w:sdtContent>
                 <w:tc>
                   <w:tcPr>
@@ -325,6 +326,7 @@
                 <w:dataBinding w:prefixMappings="xmlns:ns0='http://schemas.openxmlformats.org/package/2006/metadata/core-properties' xmlns:ns1='http://purl.org/dc/elements/1.1/'" w:xpath="/ns0:coreProperties[1]/ns1:subject[1]" w:storeItemID="{6C3C8BC8-F283-45AE-878A-BAB7291924A1}"/>
                 <w:text/>
               </w:sdtPr>
+              <w:sdtEndPr/>
               <w:sdtContent>
                 <w:tc>
                   <w:tcPr>
@@ -904,6 +906,7 @@
                   <w:calendar w:val="gregorian"/>
                 </w:date>
               </w:sdtPr>
+              <w:sdtEndPr/>
               <w:sdtContent>
                 <w:tc>
                   <w:tcPr>
@@ -1016,6 +1019,7 @@
           <w:docPartUnique/>
         </w:docPartObj>
       </w:sdtPr>
+      <w:sdtEndPr/>
       <w:sdtContent>
         <w:p>
           <w:pPr>
@@ -4913,16 +4917,15 @@
         </w:numPr>
         <w:spacing w:line="360" w:lineRule="auto"/>
         <w:rPr>
+          <w:rtl/>
+          <w:lang w:val="en-US" w:bidi="ar-BH"/>
+        </w:rPr>
+      </w:pPr>
+      <w:bookmarkStart w:id="2" w:name="_Toc56245278"/>
+      <w:r>
+        <w:rPr>
           <w:rFonts w:hint="cs"/>
           <w:rtl/>
-          <w:lang w:val="en-US" w:bidi="ar-BH"/>
-        </w:rPr>
-      </w:pPr>
-      <w:bookmarkStart w:id="2" w:name="_Toc56245278"/>
-      <w:r>
-        <w:rPr>
-          <w:rFonts w:hint="cs"/>
-          <w:rtl/>
           <w:lang w:val="en-US"/>
         </w:rPr>
         <w:t>مقدمه</w:t>
@@ -4943,7 +4946,7 @@
           <w:sz w:val="24"/>
           <w:rtl/>
         </w:rPr>
-        <w:t xml:space="preserve">       بدون شک موفقیت یک دانشجو در ثبت یک برنامه درسی ایده ال  مدیون اطلاعات، دقت و سرعت انالیز در انتخاب وضعیت بهینه است. در این طرح با افزایش فیلتر های اطلاعاتی، سامانه ای طراحی شده است که علاوه بر کمک قابل توجه به سیستم اموزش در ارائه بهینه برنامه کلیه دروس ،  قادر است با دقت بسیار بالا بخش عمده ای از وظیفه ی انتخاب صحیح و ایده ال را برای هر دانشجو ، خود به عهده گیرد.</w:t>
+        <w:t xml:space="preserve">       بدون شک موفقیت یک دانشجو در ثبت یک برنامه درسی ایده ال مدیون اطلاعات، دقت و سرعت انالیز در انتخاب وضعیت بهینه است. در این طرح با افزایش فیلتر های اطلاعاتی، سامانه ای طراحی شده است که علاوه بر کمک قابل توجه به سیستم اموزش در ارائه بهینه برنامه کلیه دروس، قادر است با دقت بسیار بالا بخش عمده ای از وظیفه ی انتخاب صحیح و ایده ال را برای هر دانشجو، خود به عهده گیرد.</w:t>
       </w:r>
     </w:p>
     <w:p>
@@ -4984,7 +4987,24 @@
           <w:rtl/>
           <w:lang w:bidi="ar-BH"/>
         </w:rPr>
-        <w:t xml:space="preserve">برای تولید یک نرم افزار، لازم است اسنادی از نیازمندی های نرم افزار را تهیه کنیم تا بتوانیم محصول مناسبی را ایجاد کنیم.                   اسناد نیازمندی های نرم افزار،یک نقشه از تمام ویژگی های محصول نرم افزاری را به تمامی اعضای تیم توسعه نشان می دهد و کمک می کند که اعضای تیم در یک خط فکری قرار بگیرند و همگی در راستای یک هدف مشخصی قدم بردارند. همچنین این اسناد کمک می کنند که اگر شخص جدیدی می خواهد عضو تیم شود بتواند در جریان اصلی کار قرار بگیرد و در مدت زمان کوتاهی بتواند نقش موثری در تیم داشته باشد.                                                                                                                                                                   </w:t>
+        <w:t>برای تولید یک نرم افزار، لازم است اسنادی از نیازمندی های نرم افزار را تهیه کنیم تا بتوانیم محصول مناسبی را ایجاد کنیم.                   اسناد نیازمندی های نرم افزار،</w:t>
+      </w:r>
+      <w:r>
+        <w:rPr>
+          <w:rFonts w:ascii="Bahnschrift" w:hAnsi="Bahnschrift"/>
+          <w:sz w:val="24"/>
+          <w:lang w:bidi="ar-BH"/>
+        </w:rPr>
+        <w:t xml:space="preserve"> </w:t>
+      </w:r>
+      <w:r>
+        <w:rPr>
+          <w:rFonts w:ascii="Bahnschrift" w:hAnsi="Bahnschrift"/>
+          <w:sz w:val="24"/>
+          <w:rtl/>
+          <w:lang w:bidi="ar-BH"/>
+        </w:rPr>
+        <w:t xml:space="preserve">یک نقشه از تمام ویژگی های محصول نرم افزاری را به تمامی اعضای تیم توسعه نشان می دهد و کمک می کند که اعضای تیم در یک خط فکری قرار بگیرند و همگی در راستای یک هدف مشخصی قدم بردارند. همچنین این اسناد کمک می کنند که اگر شخص جدیدی می خواهد عضو تیم شود بتواند در جریان اصلی کار قرار بگیرد و در مدت زمان کوتاهی بتواند نقش موثری در تیم داشته باشد.                                                                                                                                                                   </w:t>
       </w:r>
       <w:r>
         <w:rPr>
@@ -5105,7 +5125,22 @@
           <w:rtl/>
           <w:lang w:bidi="ar-BH"/>
         </w:rPr>
-        <w:t>این محصول کلیه فرآیند های مربوط به پروسه انتخاب واحد اعم از برنامه ریزی درسی ، ارزیابی استاید ، عملیات ثبت نام مقدماتی، فرایند اصلی انتخاب واحد و ترمیم را پشتیبانی و انجام می دهد. اما سایر موارد آموزشی مثل برگزاری کلاس ها ،انتخاب اساتید، عملیات پیشخوان خدمت و... را انجام نمی دهد.</w:t>
+        <w:t>این محصول کلیه فرآیند های مربوط به پروسه انتخاب واحد اعم از برنامه ریزی درسی، ارزیابی استاید، عملیات ثبت نام مقدماتی، فرایند اصلی انتخاب واحد و ترمیم را پشتیبانی و انجام می دهد. اما سایر موارد آموزشی مثل برگزاری کلاس ها،</w:t>
+      </w:r>
+      <w:r>
+        <w:rPr>
+          <w:rFonts w:hint="cs"/>
+          <w:rtl/>
+          <w:lang w:bidi="ar-BH"/>
+        </w:rPr>
+        <w:t xml:space="preserve"> </w:t>
+      </w:r>
+      <w:r>
+        <w:rPr>
+          <w:rtl/>
+          <w:lang w:bidi="ar-BH"/>
+        </w:rPr>
+        <w:t>انتخاب اساتید، عملیات پیشخوان خدمت و... را انجام نمی دهد.</w:t>
       </w:r>
     </w:p>
     <w:p>
@@ -5719,7 +5754,7 @@
           <w:rFonts w:hint="cs"/>
           <w:rtl/>
         </w:rPr>
-        <w:t>این سامانه برای بهبود عملکرد فرآیند انتخاب واحد بوده ، ازین روی برای سهولت در برنامه ریزی ، بخش برنامه ریزی لحظه ای برای دروس تعبیه شده تا دانشجویان به راحتی برنام دلخواه خود را ساخته و استفاده کنند.</w:t>
+        <w:t>این سامانه برای بهبود عملکرد فرآیند انتخاب واحد بوده، ازین روی برای سهولت در برنامه ریزی، بخش برنامه ریزی لحظه ای برای دروس تعبیه شده تا دانشجویان به راحتی برنام دلخواه خود را ساخته و استفاده کنند.</w:t>
       </w:r>
     </w:p>
     <w:p>
@@ -5826,7 +5861,7 @@
           <w:rtl/>
           <w:lang w:bidi="ar-BH"/>
         </w:rPr>
-        <w:t>همچنین کاربر عملیات های ثبت نام مقدماتی ، انتخاب واحد ، ترمیم و دریافت گزارشات آموزشی را در سایت انجام خواهد داد.</w:t>
+        <w:t>همچنین کاربر عملیات های ثبت نام مقدماتی، انتخاب واحد، ترمیم و دریافت گزارشات آموزشی را در سایت انجام خواهد داد.</w:t>
       </w:r>
     </w:p>
     <w:p>
@@ -6037,7 +6072,7 @@
           <w:rtl/>
           <w:lang w:bidi="ar-BH"/>
         </w:rPr>
-        <w:t>واسط کاربری مدیر سطح دو: واسط کاربری مدیر سطح دو ، سایت می باشد که در آن کار های مشاهده ی نتایج مربوط به ثبت نام مقدماتی و سایر اطلاعات آموزشی دانشجویان و همچنین دریافت گزارشات و درخواست مجوز های دانشجویان برای انتخاب واحد و پاسخگویی به آن ها را انجام می دهد.</w:t>
+        <w:t>واسط کاربری مدیر سطح دو: واسط کاربری مدیر سطح دو، سایت می باشد که در آن کار های مشاهده ی نتایج مربوط به ثبت نام مقدماتی و سایر اطلاعات آموزشی دانشجویان و همچنین دریافت گزارشات و درخواست مجوز های دانشجویان برای انتخاب واحد و پاسخگویی به آن ها را انجام می دهد.</w:t>
       </w:r>
     </w:p>
     <w:p>
@@ -6094,7 +6129,7 @@
           <w:rtl/>
           <w:lang w:bidi="ar-BH"/>
         </w:rPr>
-        <w:t>با توجه به اینکه سامانه ساوا ، یک سامانه نرم افزاری بوده نیاز مبرهنی به واسط سخت افزاری خاصی ندارد اما با توجه به نیاز سامانه به اینترنت می توان کارت شبکه و مودم و همچنین سرور را به عنوان واسط سخت افزاری نام برد.</w:t>
+        <w:t>با توجه به اینکه سامانه ساوا، یک سامانه نرم افزاری بوده نیاز مبرهنی به واسط سخت افزاری خاصی ندارد اما با توجه به نیاز سامانه به اینترنت می توان کارت شبکه و مودم و همچنین سرور را به عنوان واسط سخت افزاری نام برد.</w:t>
       </w:r>
     </w:p>
     <w:p>
@@ -6302,7 +6337,7 @@
           <w:rtl/>
           <w:lang w:bidi="ar-BH"/>
         </w:rPr>
-        <w:t xml:space="preserve">وب اپلیکیشن سامانه نیز از طریق سایت سامانه قابل دانلود ، برای اجرا روی هر </w:t>
+        <w:t xml:space="preserve">وب اپلیکیشن سامانه نیز از طریق سایت سامانه قابل دانلود، برای اجرا روی هر </w:t>
       </w:r>
       <w:r>
         <w:rPr>
@@ -6742,7 +6777,7 @@
           <w:rtl/>
           <w:lang w:bidi="ar-BH"/>
         </w:rPr>
-        <w:t>سامانه ساوا برای بهبود در فرآیند انتخاب واحد طراحی شده که کارهایی نظیر برنامه ریزی درسی با توجه به دروس ارائه شده در هر لحظه، ارتباط با سایر دانشجویان جهت بنظر سنجی، بحث و تبادل پیرامون دروس ارائه شده و اساتید ارائه دهنده آن ، ثبت نام مقدماتی ، انتخاب واحد و عملیات ترمیم و دریافت و انتقال گزارشات آموزشی را انجام می دهد.</w:t>
+        <w:t>سامانه ساوا برای بهبود در فرآیند انتخاب واحد طراحی شده که کارهایی نظیر برنامه ریزی درسی با توجه به دروس ارائه شده در هر لحظه، ارتباط با سایر دانشجویان جهت بنظر سنجی، بحث و تبادل پیرامون دروس ارائه شده و اساتید ارائه دهنده آن، ثبت نام مقدماتی، انتخاب واحد و عملیات ترمیم و دریافت و انتقال گزارشات آموزشی را انجام می دهد.</w:t>
       </w:r>
     </w:p>
     <w:p>
@@ -6803,7 +6838,7 @@
           <w:rtl/>
           <w:lang w:bidi="ar-BH"/>
         </w:rPr>
-        <w:t>دانشجویان: با توجه به دانشجو بودن داشتن مدرک دیپلم امری ضروری بوده همچنین آشنا بودن با فرآیند انتخاب واحد و رویه های آموزشی مورد و نیاز  و همچنین آشنایی به زبان فارسی نیز مورد نیاز می باشد.</w:t>
+        <w:t>دانشجویان: با توجه به دانشجو بودن داشتن مدرک دیپلم امری ضروری بوده همچنین آشنا بودن با فرآیند انتخاب واحد و رویه های آموزشی مورد و نیاز و همچنین آشنایی به زبان فارسی نیز مورد نیاز می باشد.</w:t>
       </w:r>
     </w:p>
     <w:p>
@@ -6825,7 +6860,7 @@
           <w:rtl/>
           <w:lang w:bidi="ar-BH"/>
         </w:rPr>
-        <w:t>مدیر سطح دو: دارای حداقل مدرک لیسانس ، داشتن پست آموزشی در دانشگاه و دانشکده مربوطه ، آشنایی با کلیه فرآیند ها ، قوانین و آیین نامه ها ی آموزشی دانشگاه و توانایی کار با ابزار های رایانه ای و آشنا به زبان فارسی از جمله نیازمندی های این کاربر می باشد.</w:t>
+        <w:t>مدیر سطح دو: دارای حداقل مدرک لیسانس، داشتن پست آموزشی در دانشگاه و دانشکده مربوطه، آشنایی با کلیه فرآیند ها، قوانین و آیین نامه ها ی آموزشی دانشگاه و توانایی کار با ابزار های رایانه ای و آشنا به زبان فارسی از جمله نیازمندی های این کاربر می باشد.</w:t>
       </w:r>
     </w:p>
     <w:p>
@@ -6847,7 +6882,7 @@
           <w:rtl/>
           <w:lang w:bidi="ar-BH"/>
         </w:rPr>
-        <w:t>مدیر سطح یک: دارای حداقل مدرک لیسانس، توانایی کار با پایگاه داده ها ، آشنایی با زبان های برنامه نویسی تحت وب، تجربه کار با سامانه های دیگر ، آشنایی ابتدایی به قوانین آموزشی و فرایند انتخاب واحد و همچنین شناخت مسولین آموزشی و وظایف آن ها از جمله نیازمندی های این کاربر می باشد.</w:t>
+        <w:t>مدیر سطح یک: دارای حداقل مدرک لیسانس، توانایی کار با پایگاه داده ها، آشنایی با زبان های برنامه نویسی تحت وب، تجربه کار با سامانه های دیگر، آشنایی ابتدایی به قوانین آموزشی و فرایند انتخاب واحد و همچنین شناخت مسولین آموزشی و وظایف آن ها از جمله نیازمندی های این کاربر می باشد.</w:t>
       </w:r>
     </w:p>
     <w:p>
@@ -7189,7 +7224,7 @@
           <w:rtl/>
           <w:lang w:bidi="ar-BH"/>
         </w:rPr>
-        <w:t xml:space="preserve"> تومان باشد.با توجه به نوسان قیمت ارز ، این مبلغ قابل ویرایش می باشد.</w:t>
+        <w:t xml:space="preserve"> تومان باشد.با توجه به نوسان قیمت ارز، این مبلغ قابل ویرایش می باشد.</w:t>
       </w:r>
     </w:p>
     <w:p>
@@ -7397,7 +7432,7 @@
           <w:rtl/>
           <w:lang w:val="en-US" w:bidi="ar-BH"/>
         </w:rPr>
-        <w:t>سیستم باید برای کاربران مهمان ، دانشجو ، معاون آموزشی و ادمین سیستم سطح دسترسی های مختلف داشته باشد .</w:t>
+        <w:t>سیستم باید برای کاربران مهمان، دانشجو، معاون آموزشی و ادمین سیستم سطح دسترسی های مختلف داشته باشد .</w:t>
       </w:r>
     </w:p>
     <w:p>
@@ -7709,7 +7744,7 @@
           <w:lang w:val="en-US" w:bidi="ar-BH"/>
         </w:rPr>
         <w:lastRenderedPageBreak/>
-        <w:t xml:space="preserve">سیستم باید پس از اتمام فرآیند ثبت‌نام مقدماتی ، برنامه‌ی انتخابی توسط دانشجو را در پایگاه داده دانشگاه ثبت کند.         </w:t>
+        <w:t xml:space="preserve">سیستم باید پس از اتمام فرآیند ثبت‌نام مقدماتی، برنامه‌ی انتخابی توسط دانشجو را در پایگاه داده دانشگاه ثبت کند.         </w:t>
       </w:r>
     </w:p>
     <w:p>
@@ -7732,7 +7767,7 @@
           <w:rtl/>
           <w:lang w:val="en-US" w:bidi="ar-BH"/>
         </w:rPr>
-        <w:t>سیستم باید پس ازاتمام فرآیند ثبت نام مقدماتی ، اطلاعات هر گروه از کابران خاص جهت مشاهده ی معاون آموزشی، دسته بندی و مرتب سازی شود.</w:t>
+        <w:t>سیستم باید پس ازاتمام فرآیند ثبت نام مقدماتی، اطلاعات هر گروه از کابران خاص جهت مشاهده ی معاون آموزشی، دسته بندی و مرتب سازی شود.</w:t>
       </w:r>
     </w:p>
     <w:p>
@@ -7842,7 +7877,7 @@
           <w:rtl/>
           <w:lang w:val="en-US" w:bidi="ar-BH"/>
         </w:rPr>
-        <w:t xml:space="preserve">ای استاد انتخابی، زمان برگزاری کلاس ها ،محدوده تعداد واحد درسی مدنظر را داشته باشد. </w:t>
+        <w:t xml:space="preserve">ای استاد انتخابی، زمان برگزاری کلاس ها،محدوده تعداد واحد درسی مدنظر را داشته باشد. </w:t>
       </w:r>
     </w:p>
     <w:p>
@@ -8635,7 +8670,7 @@
           <w:rtl/>
           <w:lang w:val="en-US" w:bidi="ar-BH"/>
         </w:rPr>
-        <w:t xml:space="preserve">دانشجو باید بتواند درسی را انتخاب و در صورت منصرف شدن ، آن را حذف کند. </w:t>
+        <w:t xml:space="preserve">دانشجو باید بتواند درسی را انتخاب و در صورت منصرف شدن، آن را حذف کند. </w:t>
       </w:r>
     </w:p>
     <w:p>
@@ -9846,6 +9881,7 @@
         <w:docPartUnique/>
       </w:docPartObj>
     </w:sdtPr>
+    <w:sdtEndPr/>
     <w:sdtContent>
       <w:p>
         <w:pPr>
@@ -14551,15 +14587,6 @@
   </w:num>
   <w:num w:numId="25">
     <w:abstractNumId w:val="18"/>
-    <w:lvlOverride w:ilvl="0"/>
-    <w:lvlOverride w:ilvl="1"/>
-    <w:lvlOverride w:ilvl="2"/>
-    <w:lvlOverride w:ilvl="3"/>
-    <w:lvlOverride w:ilvl="4"/>
-    <w:lvlOverride w:ilvl="5"/>
-    <w:lvlOverride w:ilvl="6"/>
-    <w:lvlOverride w:ilvl="7"/>
-    <w:lvlOverride w:ilvl="8"/>
   </w:num>
   <w:num w:numId="26">
     <w:abstractNumId w:val="24"/>
@@ -15185,6 +15212,7 @@
   <w:style w:type="character" w:default="1" w:styleId="DefaultParagraphFont">
     <w:name w:val="Default Paragraph Font"/>
     <w:uiPriority w:val="1"/>
+    <w:semiHidden/>
     <w:unhideWhenUsed/>
   </w:style>
   <w:style w:type="table" w:default="1" w:styleId="TableNormal">

</xml_diff>

<commit_message>
SRS - Version 1.1.2 - Typing Issues
</commit_message>
<xml_diff>
--- a/Phase 1/Chapter 1 - SRS Document/ProjectReport_Runtime Terror_Phase1.docx
+++ b/Phase 1/Chapter 1 - SRS Document/ProjectReport_Runtime Terror_Phase1.docx
@@ -7583,7 +7583,7 @@
           <w:rtl/>
           <w:lang w:val="en-US" w:bidi="ar-BH"/>
         </w:rPr>
-        <w:t xml:space="preserve">در این سیستم، کاربر معاون آموزشی دانشکده باید بتواند تاریخ و زمان شروع و پایان انجام فرآیند ثبت نام مقدماتی برای کاربران دانشجو را مشخص کند. </w:t>
+        <w:t>در این سیستم، کاربر معاون آموزشی دانشکده باید بتواند تاریخ و زمان شروع و پایان انجام فرآیند ثبت نام مقدماتی برای کاربران دانشجو را مشخص کند.</w:t>
       </w:r>
     </w:p>
     <w:p>
@@ -7628,7 +7628,24 @@
           <w:rtl/>
           <w:lang w:val="en-US" w:bidi="ar-BH"/>
         </w:rPr>
-        <w:t>پس تمام شدن مهلت ثبت‌نام مقدماتی برای هر کاربر دانشجو باید بخش ثبت‌نام مقدماتی برای او بسته شود و دیگر نمایش داده نشود.</w:t>
+        <w:t xml:space="preserve">پس </w:t>
+      </w:r>
+      <w:r>
+        <w:rPr>
+          <w:rFonts w:hint="cs"/>
+          <w:sz w:val="24"/>
+          <w:rtl/>
+          <w:lang w:val="en-US"/>
+        </w:rPr>
+        <w:t xml:space="preserve">از </w:t>
+      </w:r>
+      <w:r>
+        <w:rPr>
+          <w:sz w:val="24"/>
+          <w:rtl/>
+          <w:lang w:val="en-US" w:bidi="ar-BH"/>
+        </w:rPr>
+        <w:t>تمام شدن مهلت ثبت‌نام مقدماتی برای هر کاربر دانشجو باید بخش ثبت‌نام مقدماتی برای او بسته شود و دیگر نمایش داده نشود.</w:t>
       </w:r>
     </w:p>
     <w:p>
@@ -7709,12 +7726,14 @@
         </w:numPr>
         <w:spacing w:line="360" w:lineRule="auto"/>
         <w:rPr>
-          <w:sz w:val="24"/>
-          <w:lang w:val="en-US" w:bidi="ar-BH"/>
-        </w:rPr>
-      </w:pPr>
-      <w:r>
-        <w:rPr>
+          <w:color w:val="FFC000"/>
+          <w:sz w:val="24"/>
+          <w:lang w:val="en-US" w:bidi="ar-BH"/>
+        </w:rPr>
+      </w:pPr>
+      <w:r>
+        <w:rPr>
+          <w:color w:val="FFC000"/>
           <w:sz w:val="24"/>
           <w:rtl/>
           <w:lang w:val="en-US" w:bidi="ar-BH"/>
@@ -7834,7 +7853,24 @@
           <w:rtl/>
           <w:lang w:val="en-US" w:bidi="ar-BH"/>
         </w:rPr>
-        <w:t>سیستم باید اطلاعاتی پیرامون ارزیابی و نظرسنجی دانشجویان و طرح درس هر استاد را دراختیار دانشجویان قرار بدهد.</w:t>
+        <w:t>سیستم باید اطلاعاتی پیرامون ارزیابی و نظرسنجی و طرح درس هر استاد را در</w:t>
+      </w:r>
+      <w:r>
+        <w:rPr>
+          <w:rFonts w:hint="cs"/>
+          <w:sz w:val="24"/>
+          <w:rtl/>
+          <w:lang w:val="en-US" w:bidi="ar-BH"/>
+        </w:rPr>
+        <w:t xml:space="preserve"> </w:t>
+      </w:r>
+      <w:r>
+        <w:rPr>
+          <w:sz w:val="24"/>
+          <w:rtl/>
+          <w:lang w:val="en-US" w:bidi="ar-BH"/>
+        </w:rPr>
+        <w:t>اختیار دانشجویان قرار بدهد.</w:t>
       </w:r>
     </w:p>
     <w:p>
@@ -7862,6 +7898,14 @@
       </w:r>
       <w:r>
         <w:rPr>
+          <w:color w:val="000000" w:themeColor="text1"/>
+          <w:sz w:val="24"/>
+          <w:lang w:val="en-US" w:bidi="ar-BH"/>
+        </w:rPr>
+        <w:t xml:space="preserve"> </w:t>
+      </w:r>
+      <w:r>
+        <w:rPr>
           <w:rFonts w:ascii="Sakkal Majalla" w:hAnsi="Sakkal Majalla"/>
           <w:color w:val="000000" w:themeColor="text1"/>
           <w:sz w:val="24"/>
@@ -7877,7 +7921,24 @@
           <w:rtl/>
           <w:lang w:val="en-US" w:bidi="ar-BH"/>
         </w:rPr>
-        <w:t xml:space="preserve">ای استاد انتخابی، زمان برگزاری کلاس ها،محدوده تعداد واحد درسی مدنظر را داشته باشد. </w:t>
+        <w:t>ای استاد انتخابی، زمان برگزاری کلاس ها،</w:t>
+      </w:r>
+      <w:r>
+        <w:rPr>
+          <w:color w:val="000000" w:themeColor="text1"/>
+          <w:sz w:val="24"/>
+          <w:lang w:val="en-US" w:bidi="ar-BH"/>
+        </w:rPr>
+        <w:t xml:space="preserve"> </w:t>
+      </w:r>
+      <w:r>
+        <w:rPr>
+          <w:color w:val="000000" w:themeColor="text1"/>
+          <w:sz w:val="24"/>
+          <w:rtl/>
+          <w:lang w:val="en-US" w:bidi="ar-BH"/>
+        </w:rPr>
+        <w:t>محدوده تعداد واحد درسی مدنظر را داشته باشد.</w:t>
       </w:r>
     </w:p>
     <w:p>
@@ -7901,7 +7962,7 @@
           <w:rtl/>
           <w:lang w:val="en-US" w:bidi="ar-BH"/>
         </w:rPr>
-        <w:t>سیستم باید بتواند حداکثر 4 برنامه از برنامه های پیشنهادی به انتخاب کاربر دانشجو را با عنوان "برنامه های مورد علاقه" ذخیره کند .</w:t>
+        <w:t>سیستم باید بتواند حداکثر 4 برنامه از برنامه های پیشنهادی به انتخاب کاربر دانشجو را با عنوان "برنامه های مورد علاقه" ذخیره کند.</w:t>
       </w:r>
     </w:p>
     <w:p>
@@ -7926,7 +7987,7 @@
           <w:rtl/>
           <w:lang w:val="en-US" w:bidi="ar-BH"/>
         </w:rPr>
-        <w:t xml:space="preserve">سیستم باید این امکان را به کاربر معاون آموزشی بدهد که تغییراتی در مسائل آموزشی از جمله رعایت پیش نیاز و همیناز و موارد این چنینی را ایجاد کند.  </w:t>
+        <w:t>سیستم باید این امکان را به کاربر معاون آموزشی بدهد که تغییراتی در مسائل آموزشی از جمله رعایت پیش نیاز و همیناز و موارد این چنینی را ایجاد کند.</w:t>
       </w:r>
     </w:p>
     <w:p>
@@ -7989,6 +8050,7 @@
           <w:lang w:val="en-US" w:bidi="ar-BH"/>
         </w:rPr>
       </w:pPr>
+      <w:bookmarkStart w:id="25" w:name="_Hlk56329416"/>
       <w:r>
         <w:rPr>
           <w:rFonts w:ascii="BNazanin"/>
@@ -7996,9 +8058,28 @@
           <w:rtl/>
           <w:lang w:val="en-US" w:bidi="ar-BH"/>
         </w:rPr>
-        <w:t>سیستم باید به طور خودکار تداخل تاریخ و ساعت امتحانات دروس را چک کند و درصورت تداخل، اخطار های لازم را ایجاد کند و گزینه ی مناسب وجایگزین از همان درس را در صورت وجود به کاربر پیشنهاد دهد.</w:t>
-      </w:r>
-    </w:p>
+        <w:t>سیستم باید به طور خودکار تداخل تاریخ و ساعت امتحانات دروس را چک کند و درصورت تداخل، اخطار های لازم را ایجاد کند و گزینه ی مناسب و</w:t>
+      </w:r>
+      <w:r>
+        <w:rPr>
+          <w:rFonts w:ascii="BNazanin" w:hint="cs"/>
+          <w:sz w:val="24"/>
+          <w:rtl/>
+          <w:lang w:val="en-US" w:bidi="ar-BH"/>
+        </w:rPr>
+        <w:t xml:space="preserve"> </w:t>
+      </w:r>
+      <w:r>
+        <w:rPr>
+          <w:rFonts w:ascii="BNazanin"/>
+          <w:sz w:val="24"/>
+          <w:rtl/>
+          <w:lang w:val="en-US" w:bidi="ar-BH"/>
+        </w:rPr>
+        <w:t>جایگزین از همان درس را در صورت وجود به کاربر پیشنهاد دهد.</w:t>
+      </w:r>
+    </w:p>
+    <w:bookmarkEnd w:id="25"/>
     <w:p>
       <w:pPr>
         <w:pStyle w:val="ListParagraph"/>
@@ -8942,7 +9023,24 @@
           <w:rtl/>
           <w:lang w:val="en-US" w:bidi="ar-BH"/>
         </w:rPr>
-        <w:t>سیستم باید بتواند اطلاعات هر یک از دروس شامل کد درس، نام درس، نام استاد، ساعت برگزاری کلاس، ظرفیت درس، تعداد دانشجویانی که این درس را اخذ کرده اند، تعداد دانشجویانی که در صف انتظار درس هستند و همچنین نحوه ارائه درس در طول ترم را به کاربر نمایش دهد.</w:t>
+        <w:t>سیستم باید بتواند اطلاعات هر یک از دروس شامل کد درس، نام درس، نام استاد، ساعت برگزاری کلاس، ظرفیت درس،</w:t>
+      </w:r>
+      <w:r>
+        <w:rPr>
+          <w:rFonts w:hint="cs"/>
+          <w:sz w:val="24"/>
+          <w:rtl/>
+          <w:lang w:val="en-US" w:bidi="ar-BH"/>
+        </w:rPr>
+        <w:t xml:space="preserve"> تاریخ امتحان،</w:t>
+      </w:r>
+      <w:r>
+        <w:rPr>
+          <w:sz w:val="24"/>
+          <w:rtl/>
+          <w:lang w:val="en-US" w:bidi="ar-BH"/>
+        </w:rPr>
+        <w:t xml:space="preserve"> تعداد دانشجویانی که این درس را اخذ کرده اند، تعداد دانشجویانی که در صف انتظار درس هستند و همچنین نحوه ارائه درس در طول ترم را به کاربر نمایش دهد.</w:t>
       </w:r>
     </w:p>
     <w:p>
@@ -9094,7 +9192,7 @@
           <w:lang w:bidi="ar-BH"/>
         </w:rPr>
       </w:pPr>
-      <w:bookmarkStart w:id="25" w:name="_Toc56245301"/>
+      <w:bookmarkStart w:id="26" w:name="_Toc56245301"/>
       <w:r>
         <w:rPr>
           <w:rtl/>
@@ -9102,7 +9200,7 @@
         </w:rPr>
         <w:t>کارایی</w:t>
       </w:r>
-      <w:bookmarkEnd w:id="25"/>
+      <w:bookmarkEnd w:id="26"/>
     </w:p>
     <w:p>
       <w:pPr>
@@ -9265,7 +9363,7 @@
           <w:lang w:bidi="ar-BH"/>
         </w:rPr>
       </w:pPr>
-      <w:bookmarkStart w:id="26" w:name="_Toc56245302"/>
+      <w:bookmarkStart w:id="27" w:name="_Toc56245302"/>
       <w:r>
         <w:rPr>
           <w:rtl/>
@@ -9273,7 +9371,7 @@
         </w:rPr>
         <w:t>قیود طراحی</w:t>
       </w:r>
-      <w:bookmarkEnd w:id="26"/>
+      <w:bookmarkEnd w:id="27"/>
     </w:p>
     <w:p>
       <w:pPr>
@@ -9422,7 +9520,7 @@
           <w:lang w:bidi="ar-BH"/>
         </w:rPr>
       </w:pPr>
-      <w:bookmarkStart w:id="27" w:name="_Toc56245303"/>
+      <w:bookmarkStart w:id="28" w:name="_Toc56245303"/>
       <w:r>
         <w:rPr>
           <w:rtl/>
@@ -9430,7 +9528,7 @@
         </w:rPr>
         <w:t>صفت های سیستم نرم افزاری</w:t>
       </w:r>
-      <w:bookmarkEnd w:id="27"/>
+      <w:bookmarkEnd w:id="28"/>
     </w:p>
     <w:p>
       <w:pPr>

</xml_diff>

<commit_message>
SRS - Version 1.1.3 Typing Issues
</commit_message>
<xml_diff>
--- a/Phase 1/Chapter 1 - SRS Document/ProjectReport_Runtime Terror_Phase1.docx
+++ b/Phase 1/Chapter 1 - SRS Document/ProjectReport_Runtime Terror_Phase1.docx
@@ -5768,7 +5768,21 @@
           <w:rFonts w:hint="cs"/>
           <w:rtl/>
         </w:rPr>
-        <w:t>همچنین برای تصمیم گیری راحت تر برای انتخاب استاید، بخش نظر سنجی و ارزیابی اساتید اضافه شده است.</w:t>
+        <w:t>همچنین برای تصمیم گیری راحت تر برای انتخاب اس</w:t>
+      </w:r>
+      <w:r>
+        <w:rPr>
+          <w:rFonts w:hint="cs"/>
+          <w:rtl/>
+        </w:rPr>
+        <w:t>ات</w:t>
+      </w:r>
+      <w:r>
+        <w:rPr>
+          <w:rFonts w:hint="cs"/>
+          <w:rtl/>
+        </w:rPr>
+        <w:t>ید، بخش نظر سنجی و ارزیابی اساتید اضافه شده است.</w:t>
       </w:r>
     </w:p>
     <w:p>
@@ -6004,7 +6018,24 @@
           <w:rtl/>
           <w:lang w:bidi="ar-BH"/>
         </w:rPr>
-        <w:t>واسط کابری دانشجویان: برای دانشجویان دو واسط کابری درنظر گرفته شده:</w:t>
+        <w:t>واسط کابری دانشجویان: برای دانشجویان دو واسط کابری در</w:t>
+      </w:r>
+      <w:r>
+        <w:rPr>
+          <w:rFonts w:hint="cs"/>
+          <w:sz w:val="24"/>
+          <w:rtl/>
+          <w:lang w:bidi="ar-BH"/>
+        </w:rPr>
+        <w:t xml:space="preserve"> </w:t>
+      </w:r>
+      <w:r>
+        <w:rPr>
+          <w:sz w:val="24"/>
+          <w:rtl/>
+          <w:lang w:bidi="ar-BH"/>
+        </w:rPr>
+        <w:t>نظر گرفته شده:</w:t>
       </w:r>
     </w:p>
     <w:p>

</xml_diff>